<commit_message>
added batch from csv
</commit_message>
<xml_diff>
--- a/Курсовой_Проект_Фокин.docx
+++ b/Курсовой_Проект_Фокин.docx
@@ -608,68 +608,35 @@
     </w:p>
     <w:p>
       <w:r>
-        <w:t xml:space="preserve">Пояснительная записка выполнена в 1 части и содержит: страниц — </w:t>
-      </w:r>
-      <w:r>
-        <w:t>2</w:t>
-      </w:r>
-      <w:r>
-        <w:t>8</w:t>
-      </w:r>
-      <w:r>
-        <w:t xml:space="preserve">, иллюстраций — </w:t>
-      </w:r>
-      <w:r>
-        <w:t>0</w:t>
-      </w:r>
-      <w:r>
-        <w:t xml:space="preserve">, приложений — </w:t>
-      </w:r>
-      <w:r>
-        <w:t>4</w:t>
-      </w:r>
-      <w:r>
-        <w:t xml:space="preserve">, использованных источников — </w:t>
-      </w:r>
-      <w:r>
-        <w:t>8</w:t>
-      </w:r>
-      <w:r>
-        <w:t>.</w:t>
-      </w:r>
-    </w:p>
-    <w:p>
-      <w:r>
-        <w:t>база данных</w:t>
-      </w:r>
-      <w:r>
-        <w:t>;</w:t>
-      </w:r>
-      <w:r>
-        <w:t xml:space="preserve"> СУБД</w:t>
-      </w:r>
-      <w:r>
-        <w:t>;</w:t>
-      </w:r>
-      <w:r>
-        <w:t xml:space="preserve"> </w:t>
-      </w:r>
-      <w:proofErr w:type="spellStart"/>
-      <w:r>
-        <w:t>PostgreSQL</w:t>
-      </w:r>
-      <w:proofErr w:type="spellEnd"/>
-      <w:r>
-        <w:t>;</w:t>
-      </w:r>
-      <w:r>
-        <w:t xml:space="preserve"> Go</w:t>
-      </w:r>
-      <w:r>
-        <w:t>;</w:t>
-      </w:r>
-      <w:r>
-        <w:t xml:space="preserve"> </w:t>
+        <w:t>Пояснительная записка выполнена в 1 части и содержит: страниц — 30, иллюстраций — 10, приложений — 2, использованных источников — 7.</w:t>
+      </w:r>
+    </w:p>
+    <w:p>
+      <w:r>
+        <w:t>БАЗА ДАННЫХ, POSTGRESQL, GO, GIN, REST API, SQL, КИБЕРСПОРТ, ТУРНИРЫ, АУДИТ, DOCKER, SWAGGER</w:t>
+      </w:r>
+    </w:p>
+    <w:p>
+      <w:r>
+        <w:t>Объект исследования — процессы организации и учета киберспортивных турниров, команд, игроков и матчей.</w:t>
+      </w:r>
+    </w:p>
+    <w:p>
+      <w:r>
+        <w:t>Цель работы — разработать информационную систему с реляционной базой данных для автоматизации ведения дисциплин, команд, составов, регистраций на турниры, расписаний матчей и статистики игроков.</w:t>
+      </w:r>
+    </w:p>
+    <w:p>
+      <w:r>
+        <w:t xml:space="preserve">В ходе работы спроектирована инфологическая и </w:t>
+      </w:r>
+      <w:proofErr w:type="spellStart"/>
+      <w:r>
+        <w:t>даталогическая</w:t>
+      </w:r>
+      <w:proofErr w:type="spellEnd"/>
+      <w:r>
+        <w:t xml:space="preserve"> модели, создан DDL-скрипт с ограничениями целостности, представлениями и функциями; реализованы триггеры аудита и автоматического пересчета рейтингов. Разработан сервер на Go (</w:t>
       </w:r>
       <w:proofErr w:type="spellStart"/>
       <w:r>
@@ -677,101 +644,21 @@
       </w:r>
       <w:proofErr w:type="spellEnd"/>
       <w:r>
-        <w:t>;</w:t>
-      </w:r>
-      <w:r>
-        <w:t xml:space="preserve"> REST API</w:t>
-      </w:r>
-      <w:r>
-        <w:t>;</w:t>
-      </w:r>
-      <w:r>
-        <w:t xml:space="preserve"> SQL</w:t>
-      </w:r>
-      <w:r>
-        <w:t>;</w:t>
-      </w:r>
-      <w:r>
-        <w:t xml:space="preserve"> киберспорт</w:t>
-      </w:r>
-      <w:r>
-        <w:t>;</w:t>
-      </w:r>
-      <w:r>
-        <w:t xml:space="preserve"> турниры</w:t>
-      </w:r>
-      <w:r>
-        <w:t>;</w:t>
-      </w:r>
-      <w:r>
-        <w:t xml:space="preserve"> аудит</w:t>
-      </w:r>
-      <w:r>
-        <w:t>;</w:t>
-      </w:r>
-      <w:r>
-        <w:t xml:space="preserve"> </w:t>
-      </w:r>
-      <w:proofErr w:type="spellStart"/>
-      <w:r>
-        <w:t>Docker</w:t>
-      </w:r>
-      <w:proofErr w:type="spellEnd"/>
-      <w:r>
-        <w:t>;</w:t>
-      </w:r>
-      <w:r>
-        <w:t xml:space="preserve"> </w:t>
+        <w:t xml:space="preserve">), обеспечивающий REST API для CRUD-операций, отчетов и </w:t>
+      </w:r>
+      <w:proofErr w:type="spellStart"/>
+      <w:r>
+        <w:t>батчевой</w:t>
+      </w:r>
+      <w:proofErr w:type="spellEnd"/>
+      <w:r>
+        <w:t xml:space="preserve"> загрузки данных с логированием ошибок; подготовлена </w:t>
       </w:r>
       <w:proofErr w:type="spellStart"/>
       <w:r>
         <w:t>Swagger</w:t>
       </w:r>
       <w:proofErr w:type="spellEnd"/>
-    </w:p>
-    <w:p>
-      <w:r>
-        <w:t>Объект исследования — процессы организации и учета киберспортивных турниров, команд, игроков и матчей.</w:t>
-      </w:r>
-    </w:p>
-    <w:p>
-      <w:r>
-        <w:t>Цель работы — разработать информационную систему с реляционной базой данных для автоматизации ведения дисциплин, команд, составов, регистраций на турниры, расписаний матчей и статистики игроков.</w:t>
-      </w:r>
-    </w:p>
-    <w:p>
-      <w:r>
-        <w:t xml:space="preserve">В ходе работы спроектирована инфологическая и </w:t>
-      </w:r>
-      <w:proofErr w:type="spellStart"/>
-      <w:r>
-        <w:t>даталогическая</w:t>
-      </w:r>
-      <w:proofErr w:type="spellEnd"/>
-      <w:r>
-        <w:t xml:space="preserve"> модели, создан DDL-скрипт с ограничениями целостности, представлениями и функциями; реализованы триггеры аудита и автоматического пересчета рейтингов. Разработан сервер на Go (</w:t>
-      </w:r>
-      <w:proofErr w:type="spellStart"/>
-      <w:r>
-        <w:t>Gin</w:t>
-      </w:r>
-      <w:proofErr w:type="spellEnd"/>
-      <w:r>
-        <w:t xml:space="preserve">), обеспечивающий REST API для CRUD-операций, отчетов и </w:t>
-      </w:r>
-      <w:proofErr w:type="spellStart"/>
-      <w:r>
-        <w:t>батчевой</w:t>
-      </w:r>
-      <w:proofErr w:type="spellEnd"/>
-      <w:r>
-        <w:t xml:space="preserve"> загрузки данных с логированием ошибок; подготовлена </w:t>
-      </w:r>
-      <w:proofErr w:type="spellStart"/>
-      <w:r>
-        <w:t>Swagger</w:t>
-      </w:r>
-      <w:proofErr w:type="spellEnd"/>
       <w:r>
         <w:t>-документация.</w:t>
       </w:r>
@@ -786,13 +673,7 @@
       </w:r>
       <w:proofErr w:type="spellEnd"/>
       <w:r>
-        <w:t xml:space="preserve">, результаты, </w:t>
-      </w:r>
-      <w:r>
-        <w:t>статистика игроков</w:t>
-      </w:r>
-      <w:r>
-        <w:t>) и безопасную массовую загрузку данных. Система может применяться для цифровизации турнирной деятельности киберспортивных лиг и клубов.</w:t>
+        <w:t>, результаты, KDA) и безопасную массовую загрузку данных. Система может применяться для цифровизации турнирной деятельности киберспортивных лиг и клубов.</w:t>
       </w:r>
     </w:p>
     <w:p>
@@ -2016,7 +1897,14 @@
             <w:noProof/>
             <w:webHidden/>
           </w:rPr>
-          <w:t>14</w:t>
+          <w:t>1</w:t>
+        </w:r>
+        <w:r>
+          <w:rPr>
+            <w:noProof/>
+            <w:webHidden/>
+          </w:rPr>
+          <w:t>4</w:t>
         </w:r>
       </w:hyperlink>
     </w:p>
@@ -3023,7 +2911,13 @@
           <w:rPr>
             <w:webHidden/>
           </w:rPr>
-          <w:t>25</w:t>
+          <w:t>2</w:t>
+        </w:r>
+        <w:r>
+          <w:rPr>
+            <w:webHidden/>
+          </w:rPr>
+          <w:t>5</w:t>
         </w:r>
       </w:hyperlink>
     </w:p>
@@ -3245,6 +3139,10 @@
     </w:p>
     <w:p>
       <w:r>
+        <w:rPr>
+          <w:b/>
+          <w:bCs/>
+        </w:rPr>
         <w:t>Практическая значимость работы</w:t>
       </w:r>
       <w:r>
@@ -3320,13 +3218,7 @@
         </w:numPr>
       </w:pPr>
       <w:r>
-        <w:t>Статистика: детальные показатели эффективности игроков</w:t>
-      </w:r>
-      <w:r>
-        <w:t xml:space="preserve"> </w:t>
-      </w:r>
-      <w:r>
-        <w:t>и результаты каждой сыгранной карты.</w:t>
+        <w:t>Статистика: детальные показатели эффективности игроков (KDA, урон, экономика) и результаты каждой сыгранной карты.</w:t>
       </w:r>
     </w:p>
     <w:p>
@@ -7406,7 +7298,25 @@
         <w:t>26</w:t>
       </w:r>
       <w:r>
-        <w:t xml:space="preserve"> с.</w:t>
+        <w:t xml:space="preserve"> с. (Система стандартов по информ</w:t>
+      </w:r>
+      <w:r>
+        <w:t>ации</w:t>
+      </w:r>
+      <w:r>
+        <w:t>, библ</w:t>
+      </w:r>
+      <w:r>
+        <w:t>иотечному</w:t>
+      </w:r>
+      <w:r>
+        <w:t xml:space="preserve"> и изд</w:t>
+      </w:r>
+      <w:r>
+        <w:t>ательскому</w:t>
+      </w:r>
+      <w:r>
+        <w:t xml:space="preserve"> делу).</w:t>
       </w:r>
     </w:p>
     <w:p>
@@ -7520,38 +7430,66 @@
       </w:r>
       <w:proofErr w:type="spellEnd"/>
       <w:r>
-        <w:t xml:space="preserve"> 1</w:t>
-      </w:r>
-      <w:r>
-        <w:t>6</w:t>
-      </w:r>
+        <w:t xml:space="preserve"> 15 [Электронный ресурс]. — Режим доступа: </w:t>
+      </w:r>
+      <w:hyperlink r:id="rId10" w:tgtFrame="_blank" w:history="1">
+        <w:r>
+          <w:rPr>
+            <w:rStyle w:val="aff3"/>
+          </w:rPr>
+          <w:t>https://www.postgresql.org/docs/15/index.html</w:t>
+        </w:r>
+      </w:hyperlink>
+      <w:r>
+        <w:t> (дата обращения: 15.12.2025).</w:t>
+      </w:r>
+    </w:p>
+    <w:p>
+      <w:r>
+        <w:t xml:space="preserve">4. </w:t>
+      </w:r>
+      <w:r>
+        <w:t xml:space="preserve">Spring Boot </w:t>
+      </w:r>
+      <w:proofErr w:type="spellStart"/>
+      <w:r>
+        <w:t>Reference</w:t>
+      </w:r>
+      <w:proofErr w:type="spellEnd"/>
+      <w:r>
+        <w:t xml:space="preserve"> </w:t>
+      </w:r>
+      <w:proofErr w:type="spellStart"/>
+      <w:r>
+        <w:t>Documentation</w:t>
+      </w:r>
+      <w:proofErr w:type="spellEnd"/>
       <w:r>
         <w:t xml:space="preserve"> [Электронный ресурс]. — Режим доступа: </w:t>
       </w:r>
-      <w:hyperlink r:id="rId10" w:history="1">
+      <w:hyperlink r:id="rId11" w:tgtFrame="_blank" w:history="1">
         <w:r>
           <w:rPr>
             <w:rStyle w:val="aff3"/>
           </w:rPr>
-          <w:t>https://www.postgresql.org/docs/16/index.html</w:t>
+          <w:t>https://docs.spring.io/spring-boot/docs/current/reference/html/</w:t>
         </w:r>
       </w:hyperlink>
       <w:r>
-        <w:t> (дата обращения: 1</w:t>
-      </w:r>
-      <w:r>
-        <w:t>7</w:t>
-      </w:r>
-      <w:r>
-        <w:t>.12.2025).</w:t>
-      </w:r>
-    </w:p>
-    <w:p>
-      <w:r>
-        <w:t>4.</w:t>
-      </w:r>
-      <w:r>
-        <w:t xml:space="preserve"> Go </w:t>
+        <w:t> (дата обращения: 15.12.2025).</w:t>
+      </w:r>
+    </w:p>
+    <w:p>
+      <w:r>
+        <w:t xml:space="preserve">5. </w:t>
+      </w:r>
+      <w:proofErr w:type="spellStart"/>
+      <w:r>
+        <w:t>Docker</w:t>
+      </w:r>
+      <w:proofErr w:type="spellEnd"/>
+      <w:r>
+        <w:t xml:space="preserve"> </w:t>
       </w:r>
       <w:proofErr w:type="spellStart"/>
       <w:r>
@@ -7559,83 +7497,18 @@
       </w:r>
       <w:proofErr w:type="spellEnd"/>
       <w:r>
-        <w:t xml:space="preserve"> [Электронный ресурс]</w:t>
-      </w:r>
-      <w:r>
-        <w:t>. — Режим доступа: </w:t>
-      </w:r>
-      <w:hyperlink r:id="rId11" w:history="1">
+        <w:t xml:space="preserve"> [Электронный ресурс]. — Режим доступа: </w:t>
+      </w:r>
+      <w:hyperlink r:id="rId12" w:tgtFrame="_blank" w:history="1">
         <w:r>
           <w:rPr>
             <w:rStyle w:val="aff3"/>
           </w:rPr>
-          <w:t>https://golan</w:t>
-        </w:r>
-        <w:r>
-          <w:rPr>
-            <w:rStyle w:val="aff3"/>
-          </w:rPr>
-          <w:t>g</w:t>
-        </w:r>
-        <w:r>
-          <w:rPr>
-            <w:rStyle w:val="aff3"/>
-          </w:rPr>
-          <w:t>.org/doc/</w:t>
-        </w:r>
-        <w:r>
-          <w:rPr>
-            <w:rStyle w:val="aff3"/>
-          </w:rPr>
-          <w:t> </w:t>
+          <w:t>https://docs.docker.com/</w:t>
         </w:r>
       </w:hyperlink>
       <w:r>
-        <w:t>(дата обращения: 1</w:t>
-      </w:r>
-      <w:r>
-        <w:t>7</w:t>
-      </w:r>
-      <w:r>
-        <w:t>.12.2025).</w:t>
-      </w:r>
-    </w:p>
-    <w:p>
-      <w:r>
-        <w:t xml:space="preserve">5. </w:t>
-      </w:r>
-      <w:proofErr w:type="spellStart"/>
-      <w:r>
-        <w:t>Docker</w:t>
-      </w:r>
-      <w:proofErr w:type="spellEnd"/>
-      <w:r>
-        <w:t xml:space="preserve"> </w:t>
-      </w:r>
-      <w:proofErr w:type="spellStart"/>
-      <w:r>
-        <w:t>Documentation</w:t>
-      </w:r>
-      <w:proofErr w:type="spellEnd"/>
-      <w:r>
-        <w:t xml:space="preserve"> [Электронный ресурс]. — Режим доступа: </w:t>
-      </w:r>
-      <w:hyperlink r:id="rId12" w:tgtFrame="_blank" w:history="1">
-        <w:r>
-          <w:rPr>
-            <w:rStyle w:val="aff3"/>
-          </w:rPr>
-          <w:t>https://docs.docker.com/</w:t>
-        </w:r>
-      </w:hyperlink>
-      <w:r>
-        <w:t> (дата обращения: 1</w:t>
-      </w:r>
-      <w:r>
-        <w:t>7</w:t>
-      </w:r>
-      <w:r>
-        <w:t>.12.2025).</w:t>
+        <w:t> (дата обращения: 15.12.2025).</w:t>
       </w:r>
     </w:p>
     <w:p>
@@ -7646,98 +7519,7 @@
         <w:t>Мартин, Р. Чистая архитектура. Искусство разработки программного обеспечения / Р. Мартин. — СПб.: Питер, 2018. — 352 с.</w:t>
       </w:r>
     </w:p>
-    <w:p>
-      <w:r>
-        <w:t xml:space="preserve">7. </w:t>
-      </w:r>
-      <w:proofErr w:type="spellStart"/>
-      <w:r>
-        <w:t>Gin</w:t>
-      </w:r>
-      <w:proofErr w:type="spellEnd"/>
-      <w:r>
-        <w:t xml:space="preserve"> Web Framework </w:t>
-      </w:r>
-      <w:proofErr w:type="spellStart"/>
-      <w:r>
-        <w:t>Documentation</w:t>
-      </w:r>
-      <w:proofErr w:type="spellEnd"/>
-      <w:r>
-        <w:t xml:space="preserve"> [Электронный ресурс]. — Режим доступа: </w:t>
-      </w:r>
-      <w:hyperlink r:id="rId13" w:history="1">
-        <w:r>
-          <w:rPr>
-            <w:rStyle w:val="aff3"/>
-          </w:rPr>
-          <w:t>https://gin-gonic.com/</w:t>
-        </w:r>
-        <w:proofErr w:type="spellStart"/>
-        <w:r>
-          <w:rPr>
-            <w:rStyle w:val="aff3"/>
-            <w:lang w:val="en-US"/>
-          </w:rPr>
-          <w:t>en</w:t>
-        </w:r>
-        <w:proofErr w:type="spellEnd"/>
-        <w:r>
-          <w:rPr>
-            <w:rStyle w:val="aff3"/>
-          </w:rPr>
-          <w:t>/</w:t>
-        </w:r>
-        <w:proofErr w:type="spellStart"/>
-        <w:r>
-          <w:rPr>
-            <w:rStyle w:val="aff3"/>
-          </w:rPr>
-          <w:t>docs</w:t>
-        </w:r>
-        <w:proofErr w:type="spellEnd"/>
-        <w:r>
-          <w:rPr>
-            <w:rStyle w:val="aff3"/>
-          </w:rPr>
-          <w:t>/</w:t>
-        </w:r>
-      </w:hyperlink>
-      <w:r>
-        <w:t xml:space="preserve"> (дата обращения: 17.12.2025).</w:t>
-      </w:r>
-    </w:p>
-    <w:p>
-      <w:r>
-        <w:t xml:space="preserve">8. </w:t>
-      </w:r>
-      <w:r>
-        <w:rPr>
-          <w:lang w:val="en-US"/>
-        </w:rPr>
-        <w:t>PGX</w:t>
-      </w:r>
-      <w:r>
-        <w:t xml:space="preserve"> [</w:t>
-      </w:r>
-      <w:r>
-        <w:t>Электронный ресурс</w:t>
-      </w:r>
-      <w:r>
-        <w:t xml:space="preserve">]. — Режим доступа: </w:t>
-      </w:r>
-      <w:hyperlink r:id="rId14" w:history="1">
-        <w:r>
-          <w:rPr>
-            <w:rStyle w:val="aff3"/>
-          </w:rPr>
-          <w:t>https://github.com/jackc/pgx</w:t>
-        </w:r>
-      </w:hyperlink>
-      <w:r>
-        <w:t xml:space="preserve"> (дата обращения: 17.12.2025).</w:t>
-      </w:r>
-    </w:p>
+    <w:p/>
     <w:p>
       <w:pPr>
         <w:pStyle w:val="ab"/>
@@ -7791,6 +7573,154 @@
             <wp:extent cx="5512263" cy="5722620"/>
             <wp:effectExtent l="0" t="0" r="0" b="0"/>
             <wp:docPr id="1" name="Рисунок 1"/>
+            <wp:cNvGraphicFramePr>
+              <a:graphicFrameLocks xmlns:a="http://schemas.openxmlformats.org/drawingml/2006/main" noChangeAspect="1"/>
+            </wp:cNvGraphicFramePr>
+            <a:graphic xmlns:a="http://schemas.openxmlformats.org/drawingml/2006/main">
+              <a:graphicData uri="http://schemas.openxmlformats.org/drawingml/2006/picture">
+                <pic:pic xmlns:pic="http://schemas.openxmlformats.org/drawingml/2006/picture">
+                  <pic:nvPicPr>
+                    <pic:cNvPr id="1" name=""/>
+                    <pic:cNvPicPr/>
+                  </pic:nvPicPr>
+                  <pic:blipFill>
+                    <a:blip r:embed="rId13"/>
+                    <a:stretch>
+                      <a:fillRect/>
+                    </a:stretch>
+                  </pic:blipFill>
+                  <pic:spPr>
+                    <a:xfrm>
+                      <a:off x="0" y="0"/>
+                      <a:ext cx="5532208" cy="5743326"/>
+                    </a:xfrm>
+                    <a:prstGeom prst="rect">
+                      <a:avLst/>
+                    </a:prstGeom>
+                  </pic:spPr>
+                </pic:pic>
+              </a:graphicData>
+            </a:graphic>
+          </wp:inline>
+        </w:drawing>
+      </w:r>
+    </w:p>
+    <w:p>
+      <w:pPr>
+        <w:jc w:val="center"/>
+      </w:pPr>
+      <w:r>
+        <w:t xml:space="preserve">Рисунок А.1 – </w:t>
+      </w:r>
+      <w:r>
+        <w:rPr>
+          <w:lang w:val="en-US"/>
+        </w:rPr>
+        <w:t>ER</w:t>
+      </w:r>
+      <w:r>
+        <w:t>-</w:t>
+      </w:r>
+      <w:r>
+        <w:t>диаграмма базы данных</w:t>
+      </w:r>
+    </w:p>
+    <w:p>
+      <w:pPr>
+        <w:pStyle w:val="ab"/>
+      </w:pPr>
+      <w:r>
+        <w:lastRenderedPageBreak/>
+        <w:t>ПриложениЕ Б</w:t>
+      </w:r>
+    </w:p>
+    <w:p>
+      <w:pPr>
+        <w:jc w:val="center"/>
+        <w:rPr>
+          <w:b/>
+          <w:bCs/>
+        </w:rPr>
+      </w:pPr>
+      <w:r>
+        <w:rPr>
+          <w:b/>
+          <w:bCs/>
+        </w:rPr>
+        <w:t>Анализ производительности запросов</w:t>
+      </w:r>
+    </w:p>
+    <w:p>
+      <w:pPr>
+        <w:jc w:val="center"/>
+      </w:pPr>
+      <w:r>
+        <w:rPr>
+          <w:noProof/>
+        </w:rPr>
+        <w:drawing>
+          <wp:inline distT="0" distB="0" distL="0" distR="0" wp14:anchorId="660FA17D" wp14:editId="580CADA8">
+            <wp:extent cx="5125085" cy="1822679"/>
+            <wp:effectExtent l="0" t="0" r="0" b="6350"/>
+            <wp:docPr id="2" name="Рисунок 2"/>
+            <wp:cNvGraphicFramePr>
+              <a:graphicFrameLocks xmlns:a="http://schemas.openxmlformats.org/drawingml/2006/main" noChangeAspect="1"/>
+            </wp:cNvGraphicFramePr>
+            <a:graphic xmlns:a="http://schemas.openxmlformats.org/drawingml/2006/main">
+              <a:graphicData uri="http://schemas.openxmlformats.org/drawingml/2006/picture">
+                <pic:pic xmlns:pic="http://schemas.openxmlformats.org/drawingml/2006/picture">
+                  <pic:nvPicPr>
+                    <pic:cNvPr id="1" name=""/>
+                    <pic:cNvPicPr/>
+                  </pic:nvPicPr>
+                  <pic:blipFill>
+                    <a:blip r:embed="rId14"/>
+                    <a:stretch>
+                      <a:fillRect/>
+                    </a:stretch>
+                  </pic:blipFill>
+                  <pic:spPr>
+                    <a:xfrm>
+                      <a:off x="0" y="0"/>
+                      <a:ext cx="5143958" cy="1829391"/>
+                    </a:xfrm>
+                    <a:prstGeom prst="rect">
+                      <a:avLst/>
+                    </a:prstGeom>
+                  </pic:spPr>
+                </pic:pic>
+              </a:graphicData>
+            </a:graphic>
+          </wp:inline>
+        </w:drawing>
+      </w:r>
+    </w:p>
+    <w:p>
+      <w:pPr>
+        <w:jc w:val="center"/>
+      </w:pPr>
+      <w:r>
+        <w:t>Рисунок Б.1 – Анализ до создания индекса</w:t>
+      </w:r>
+    </w:p>
+    <w:p>
+      <w:pPr>
+        <w:jc w:val="center"/>
+      </w:pPr>
+    </w:p>
+    <w:p>
+      <w:pPr>
+        <w:jc w:val="center"/>
+      </w:pPr>
+      <w:r>
+        <w:rPr>
+          <w:noProof/>
+        </w:rPr>
+        <w:drawing>
+          <wp:inline distT="0" distB="0" distL="0" distR="0" wp14:anchorId="78B4A066" wp14:editId="2ADB1278">
+            <wp:extent cx="5090160" cy="1971859"/>
+            <wp:effectExtent l="0" t="0" r="0" b="9525"/>
+            <wp:docPr id="3" name="Рисунок 3"/>
             <wp:cNvGraphicFramePr>
               <a:graphicFrameLocks xmlns:a="http://schemas.openxmlformats.org/drawingml/2006/main" noChangeAspect="1"/>
             </wp:cNvGraphicFramePr>
@@ -7810,154 +7740,6 @@
                   <pic:spPr>
                     <a:xfrm>
                       <a:off x="0" y="0"/>
-                      <a:ext cx="5532208" cy="5743326"/>
-                    </a:xfrm>
-                    <a:prstGeom prst="rect">
-                      <a:avLst/>
-                    </a:prstGeom>
-                  </pic:spPr>
-                </pic:pic>
-              </a:graphicData>
-            </a:graphic>
-          </wp:inline>
-        </w:drawing>
-      </w:r>
-    </w:p>
-    <w:p>
-      <w:pPr>
-        <w:jc w:val="center"/>
-      </w:pPr>
-      <w:r>
-        <w:t xml:space="preserve">Рисунок А.1 – </w:t>
-      </w:r>
-      <w:r>
-        <w:rPr>
-          <w:lang w:val="en-US"/>
-        </w:rPr>
-        <w:t>ER</w:t>
-      </w:r>
-      <w:r>
-        <w:t>-</w:t>
-      </w:r>
-      <w:r>
-        <w:t>диаграмма базы данных</w:t>
-      </w:r>
-    </w:p>
-    <w:p>
-      <w:pPr>
-        <w:pStyle w:val="ab"/>
-      </w:pPr>
-      <w:r>
-        <w:lastRenderedPageBreak/>
-        <w:t>ПриложениЕ Б</w:t>
-      </w:r>
-    </w:p>
-    <w:p>
-      <w:pPr>
-        <w:jc w:val="center"/>
-        <w:rPr>
-          <w:b/>
-          <w:bCs/>
-        </w:rPr>
-      </w:pPr>
-      <w:r>
-        <w:rPr>
-          <w:b/>
-          <w:bCs/>
-        </w:rPr>
-        <w:t>Анализ производительности запросов</w:t>
-      </w:r>
-    </w:p>
-    <w:p>
-      <w:pPr>
-        <w:jc w:val="center"/>
-      </w:pPr>
-      <w:r>
-        <w:rPr>
-          <w:noProof/>
-        </w:rPr>
-        <w:drawing>
-          <wp:inline distT="0" distB="0" distL="0" distR="0" wp14:anchorId="660FA17D" wp14:editId="580CADA8">
-            <wp:extent cx="5125085" cy="1822679"/>
-            <wp:effectExtent l="0" t="0" r="0" b="6350"/>
-            <wp:docPr id="2" name="Рисунок 2"/>
-            <wp:cNvGraphicFramePr>
-              <a:graphicFrameLocks xmlns:a="http://schemas.openxmlformats.org/drawingml/2006/main" noChangeAspect="1"/>
-            </wp:cNvGraphicFramePr>
-            <a:graphic xmlns:a="http://schemas.openxmlformats.org/drawingml/2006/main">
-              <a:graphicData uri="http://schemas.openxmlformats.org/drawingml/2006/picture">
-                <pic:pic xmlns:pic="http://schemas.openxmlformats.org/drawingml/2006/picture">
-                  <pic:nvPicPr>
-                    <pic:cNvPr id="1" name=""/>
-                    <pic:cNvPicPr/>
-                  </pic:nvPicPr>
-                  <pic:blipFill>
-                    <a:blip r:embed="rId16"/>
-                    <a:stretch>
-                      <a:fillRect/>
-                    </a:stretch>
-                  </pic:blipFill>
-                  <pic:spPr>
-                    <a:xfrm>
-                      <a:off x="0" y="0"/>
-                      <a:ext cx="5143958" cy="1829391"/>
-                    </a:xfrm>
-                    <a:prstGeom prst="rect">
-                      <a:avLst/>
-                    </a:prstGeom>
-                  </pic:spPr>
-                </pic:pic>
-              </a:graphicData>
-            </a:graphic>
-          </wp:inline>
-        </w:drawing>
-      </w:r>
-    </w:p>
-    <w:p>
-      <w:pPr>
-        <w:jc w:val="center"/>
-      </w:pPr>
-      <w:r>
-        <w:t>Рисунок Б.1 – Анализ до создания индекса</w:t>
-      </w:r>
-    </w:p>
-    <w:p>
-      <w:pPr>
-        <w:jc w:val="center"/>
-      </w:pPr>
-    </w:p>
-    <w:p>
-      <w:pPr>
-        <w:jc w:val="center"/>
-      </w:pPr>
-      <w:r>
-        <w:rPr>
-          <w:noProof/>
-        </w:rPr>
-        <w:drawing>
-          <wp:inline distT="0" distB="0" distL="0" distR="0" wp14:anchorId="78B4A066" wp14:editId="2ADB1278">
-            <wp:extent cx="5090160" cy="1971859"/>
-            <wp:effectExtent l="0" t="0" r="0" b="9525"/>
-            <wp:docPr id="3" name="Рисунок 3"/>
-            <wp:cNvGraphicFramePr>
-              <a:graphicFrameLocks xmlns:a="http://schemas.openxmlformats.org/drawingml/2006/main" noChangeAspect="1"/>
-            </wp:cNvGraphicFramePr>
-            <a:graphic xmlns:a="http://schemas.openxmlformats.org/drawingml/2006/main">
-              <a:graphicData uri="http://schemas.openxmlformats.org/drawingml/2006/picture">
-                <pic:pic xmlns:pic="http://schemas.openxmlformats.org/drawingml/2006/picture">
-                  <pic:nvPicPr>
-                    <pic:cNvPr id="1" name=""/>
-                    <pic:cNvPicPr/>
-                  </pic:nvPicPr>
-                  <pic:blipFill>
-                    <a:blip r:embed="rId17"/>
-                    <a:stretch>
-                      <a:fillRect/>
-                    </a:stretch>
-                  </pic:blipFill>
-                  <pic:spPr>
-                    <a:xfrm>
-                      <a:off x="0" y="0"/>
                       <a:ext cx="5144909" cy="1993068"/>
                     </a:xfrm>
                     <a:prstGeom prst="rect">
@@ -8031,7 +7813,7 @@
                     <pic:cNvPicPr/>
                   </pic:nvPicPr>
                   <pic:blipFill rotWithShape="1">
-                    <a:blip r:embed="rId18"/>
+                    <a:blip r:embed="rId16"/>
                     <a:srcRect l="586" t="2263"/>
                     <a:stretch/>
                   </pic:blipFill>
@@ -8111,7 +7893,7 @@
                     <pic:cNvPicPr/>
                   </pic:nvPicPr>
                   <pic:blipFill>
-                    <a:blip r:embed="rId19"/>
+                    <a:blip r:embed="rId17"/>
                     <a:stretch>
                       <a:fillRect/>
                     </a:stretch>
@@ -8135,99 +7917,33 @@
     <w:p>
       <w:pPr>
         <w:jc w:val="center"/>
+      </w:pPr>
+      <w:r>
+        <w:t xml:space="preserve">Рисунок В.2 – Детализация методов в группах </w:t>
+      </w:r>
+      <w:r>
         <w:rPr>
           <w:lang w:val="en-US"/>
         </w:rPr>
-      </w:pPr>
-      <w:r>
-        <w:t xml:space="preserve">Рисунок В.2 – Детализация методов в группах </w:t>
-      </w:r>
+        <w:t>Disciplines</w:t>
+      </w:r>
+      <w:r>
+        <w:t xml:space="preserve"> </w:t>
+      </w:r>
+      <w:r>
+        <w:t xml:space="preserve">и </w:t>
+      </w:r>
+      <w:proofErr w:type="spellStart"/>
       <w:r>
         <w:rPr>
           <w:lang w:val="en-US"/>
         </w:rPr>
-        <w:t>Disciplines</w:t>
-      </w:r>
-      <w:r>
-        <w:t xml:space="preserve"> </w:t>
-      </w:r>
-      <w:r>
-        <w:t xml:space="preserve">и </w:t>
-      </w:r>
-      <w:proofErr w:type="spellStart"/>
-      <w:r>
-        <w:rPr>
-          <w:lang w:val="en-US"/>
-        </w:rPr>
         <w:t>GamePlayerStats</w:t>
       </w:r>
       <w:proofErr w:type="spellEnd"/>
     </w:p>
-    <w:p>
-      <w:pPr>
-        <w:pStyle w:val="ab"/>
-      </w:pPr>
-      <w:r>
-        <w:lastRenderedPageBreak/>
-        <w:t xml:space="preserve">ПриложениЕ </w:t>
-      </w:r>
-      <w:r>
-        <w:t>Г</w:t>
-      </w:r>
-    </w:p>
-    <w:p>
-      <w:pPr>
-        <w:jc w:val="center"/>
-        <w:rPr>
-          <w:b/>
-          <w:bCs/>
-        </w:rPr>
-      </w:pPr>
-      <w:r>
-        <w:rPr>
-          <w:b/>
-          <w:bCs/>
-        </w:rPr>
-        <w:t>Исходный код программного продукта</w:t>
-      </w:r>
-    </w:p>
-    <w:p>
-      <w:r>
-        <w:t xml:space="preserve">Полный исходный код программного продукта, скрипты создания базы данных, файлы конфигурации </w:t>
-      </w:r>
-      <w:proofErr w:type="spellStart"/>
-      <w:r>
-        <w:t>Docker</w:t>
-      </w:r>
-      <w:proofErr w:type="spellEnd"/>
-      <w:r>
-        <w:t xml:space="preserve"> и документация API размещены в репозитории системы контроля версий </w:t>
-      </w:r>
-      <w:proofErr w:type="spellStart"/>
-      <w:r>
-        <w:t>GitHub</w:t>
-      </w:r>
-      <w:proofErr w:type="spellEnd"/>
-      <w:r>
-        <w:t xml:space="preserve"> по адре</w:t>
-      </w:r>
-      <w:r>
-        <w:t>су:</w:t>
-      </w:r>
-      <w:r>
-        <w:br/>
-      </w:r>
-      <w:hyperlink r:id="rId20" w:history="1">
-        <w:r>
-          <w:rPr>
-            <w:rStyle w:val="aff3"/>
-          </w:rPr>
-          <w:t>https://github.com/paintingpromisesss/db_course_project</w:t>
-        </w:r>
-      </w:hyperlink>
-    </w:p>
     <w:sectPr>
-      <w:footerReference w:type="default" r:id="rId21"/>
+      <w:footerReference w:type="default" r:id="rId18"/>
       <w:pgSz w:w="11906" w:h="16838"/>
       <w:pgMar w:top="1134" w:right="850" w:bottom="1134" w:left="1701" w:header="708" w:footer="708" w:gutter="0"/>
       <w:cols w:space="708"/>
@@ -11148,7 +10864,6 @@
   <w:style w:type="character" w:default="1" w:styleId="a1">
     <w:name w:val="Default Paragraph Font"/>
     <w:uiPriority w:val="1"/>
-    <w:semiHidden/>
     <w:unhideWhenUsed/>
   </w:style>
   <w:style w:type="table" w:default="1" w:styleId="a2">

</xml_diff>